<commit_message>
fix bug: xuất cứu trợ
</commit_message>
<xml_diff>
--- a/src/main/resources/reports/xuatcuutrovientro/3. C84-HD_Phiếu kiểm nghiệm chất lượng_LT.docx
+++ b/src/main/resources/reports/xuatcuutrovientro/3. C84-HD_Phiếu kiểm nghiệm chất lượng_LT.docx
@@ -1,6 +1,6 @@
 
 <file path=word/document.xml><?xml version="1.0" encoding="utf-8"?>
-<w:document xmlns:wpc="http://schemas.microsoft.com/office/word/2010/wordprocessingCanvas" xmlns:cx="http://schemas.microsoft.com/office/drawing/2014/chartex" xmlns:cx1="http://schemas.microsoft.com/office/drawing/2015/9/8/chartex" xmlns:cx2="http://schemas.microsoft.com/office/drawing/2015/10/21/chartex" xmlns:cx3="http://schemas.microsoft.com/office/drawing/2016/5/9/chartex" xmlns:cx4="http://schemas.microsoft.com/office/drawing/2016/5/10/chartex" xmlns:cx5="http://schemas.microsoft.com/office/drawing/2016/5/11/chartex" xmlns:cx6="http://schemas.microsoft.com/office/drawing/2016/5/12/chartex" xmlns:cx7="http://schemas.microsoft.com/office/drawing/2016/5/13/chartex" xmlns:cx8="http://schemas.microsoft.com/office/drawing/2016/5/14/chartex" xmlns:mc="http://schemas.openxmlformats.org/markup-compatibility/2006" xmlns:aink="http://schemas.microsoft.com/office/drawing/2016/ink" xmlns:am3d="http://schemas.microsoft.com/office/drawing/2017/model3d" xmlns:o="urn:schemas-microsoft-com:office:office" xmlns:oel="http://schemas.microsoft.com/office/2019/extlst" xmlns:r="http://schemas.openxmlformats.org/officeDocument/2006/relationships" xmlns:m="http://schemas.openxmlformats.org/officeDocument/2006/math" xmlns:v="urn:schemas-microsoft-com:vml" xmlns:wp14="http://schemas.microsoft.com/office/word/2010/wordprocessingDrawing" xmlns:wp="http://schemas.openxmlformats.org/drawingml/2006/wordprocessingDrawing" xmlns:w10="urn:schemas-microsoft-com:office:word" xmlns:w="http://schemas.openxmlformats.org/wordprocessingml/2006/main" xmlns:w14="http://schemas.microsoft.com/office/word/2010/wordml" xmlns:w15="http://schemas.microsoft.com/office/word/2012/wordml" xmlns:w16cex="http://schemas.microsoft.com/office/word/2018/wordml/cex" xmlns:w16cid="http://schemas.microsoft.com/office/word/2016/wordml/cid" xmlns:w16="http://schemas.microsoft.com/office/word/2018/wordml" xmlns:w16sdtdh="http://schemas.microsoft.com/office/word/2020/wordml/sdtdatahash" xmlns:w16se="http://schemas.microsoft.com/office/word/2015/wordml/symex" xmlns:wpg="http://schemas.microsoft.com/office/word/2010/wordprocessingGroup" xmlns:wpi="http://schemas.microsoft.com/office/word/2010/wordprocessingInk" xmlns:wne="http://schemas.microsoft.com/office/word/2006/wordml" xmlns:wps="http://schemas.microsoft.com/office/word/2010/wordprocessingShape" mc:Ignorable="w14 w15 w16se w16cid w16 w16cex w16sdtdh wp14">
+<w:document xmlns:wpc="http://schemas.microsoft.com/office/word/2010/wordprocessingCanvas" xmlns:cx="http://schemas.microsoft.com/office/drawing/2014/chartex" xmlns:mc="http://schemas.openxmlformats.org/markup-compatibility/2006" xmlns:o="urn:schemas-microsoft-com:office:office" xmlns:r="http://schemas.openxmlformats.org/officeDocument/2006/relationships" xmlns:m="http://schemas.openxmlformats.org/officeDocument/2006/math" xmlns:v="urn:schemas-microsoft-com:vml" xmlns:wp14="http://schemas.microsoft.com/office/word/2010/wordprocessingDrawing" xmlns:wp="http://schemas.openxmlformats.org/drawingml/2006/wordprocessingDrawing" xmlns:w10="urn:schemas-microsoft-com:office:word" xmlns:w="http://schemas.openxmlformats.org/wordprocessingml/2006/main" xmlns:w14="http://schemas.microsoft.com/office/word/2010/wordml" xmlns:w15="http://schemas.microsoft.com/office/word/2012/wordml" xmlns:w16se="http://schemas.microsoft.com/office/word/2015/wordml/symex" xmlns:wpg="http://schemas.microsoft.com/office/word/2010/wordprocessingGroup" xmlns:wpi="http://schemas.microsoft.com/office/word/2010/wordprocessingInk" xmlns:wne="http://schemas.microsoft.com/office/word/2006/wordml" xmlns:wps="http://schemas.microsoft.com/office/word/2010/wordprocessingShape" mc:Ignorable="w14 w15 w16se wp14">
   <w:body>
     <w:tbl>
       <w:tblPr>
@@ -1118,82 +1118,8 @@
           <w:lang w:val="nl-NL"/>
         </w:rPr>
       </w:pPr>
-      <w:r>
-        <w:rPr>
-          <w:color w:val="000000"/>
-          <w:sz w:val="26"/>
-          <w:szCs w:val="26"/>
-          <w:lang w:val="nl-NL"/>
-        </w:rPr>
-        <w:t>Ngày, tháng nhập đầy ngăn, lô kho:</w:t>
-      </w:r>
-      <w:r>
-        <w:rPr>
-          <w:color w:val="000000"/>
-          <w:sz w:val="26"/>
-          <w:szCs w:val="26"/>
-          <w:lang w:val="nl-NL"/>
-        </w:rPr>
-        <w:t xml:space="preserve"> </w:t>
-      </w:r>
-      <w:r>
-        <w:rPr>
-          <w:color w:val="000000"/>
-          <w:sz w:val="26"/>
-          <w:szCs w:val="26"/>
-          <w:lang w:val="nl-NL"/>
-        </w:rPr>
-        <w:fldChar w:fldCharType="begin"/>
-      </w:r>
-      <w:r>
-        <w:rPr>
-          <w:color w:val="000000"/>
-          <w:sz w:val="26"/>
-          <w:szCs w:val="26"/>
-          <w:lang w:val="nl-NL"/>
-        </w:rPr>
-        <w:instrText xml:space="preserve"> MERGEFIELD $!data.ngayNhapDayKho \* MERGEFORMAT </w:instrText>
-      </w:r>
-      <w:r>
-        <w:rPr>
-          <w:color w:val="000000"/>
-          <w:sz w:val="26"/>
-          <w:szCs w:val="26"/>
-          <w:lang w:val="nl-NL"/>
-        </w:rPr>
-        <w:fldChar w:fldCharType="separate"/>
-      </w:r>
-      <w:r>
-        <w:rPr>
-          <w:noProof/>
-          <w:color w:val="000000"/>
-          <w:sz w:val="26"/>
-          <w:szCs w:val="26"/>
-          <w:lang w:val="nl-NL"/>
-        </w:rPr>
-        <w:t>«$!data.ngayNhapDayKho»</w:t>
-      </w:r>
-      <w:r>
-        <w:rPr>
-          <w:color w:val="000000"/>
-          <w:sz w:val="26"/>
-          <w:szCs w:val="26"/>
-          <w:lang w:val="nl-NL"/>
-        </w:rPr>
-        <w:fldChar w:fldCharType="end"/>
-      </w:r>
-    </w:p>
-    <w:p>
-      <w:pPr>
-        <w:spacing w:before="80"/>
-        <w:jc w:val="both"/>
-        <w:rPr>
-          <w:color w:val="000000"/>
-          <w:sz w:val="26"/>
-          <w:szCs w:val="26"/>
-          <w:lang w:val="nl-NL"/>
-        </w:rPr>
-      </w:pPr>
+      <w:bookmarkStart w:id="0" w:name="_GoBack"/>
+      <w:bookmarkEnd w:id="0"/>
       <w:r>
         <w:rPr>
           <w:color w:val="000000"/>
@@ -3155,7 +3081,7 @@
 </file>
 
 <file path=word/endnotes.xml><?xml version="1.0" encoding="utf-8"?>
-<w:endnotes xmlns:wpc="http://schemas.microsoft.com/office/word/2010/wordprocessingCanvas" xmlns:cx="http://schemas.microsoft.com/office/drawing/2014/chartex" xmlns:cx1="http://schemas.microsoft.com/office/drawing/2015/9/8/chartex" xmlns:cx2="http://schemas.microsoft.com/office/drawing/2015/10/21/chartex" xmlns:cx3="http://schemas.microsoft.com/office/drawing/2016/5/9/chartex" xmlns:cx4="http://schemas.microsoft.com/office/drawing/2016/5/10/chartex" xmlns:cx5="http://schemas.microsoft.com/office/drawing/2016/5/11/chartex" xmlns:cx6="http://schemas.microsoft.com/office/drawing/2016/5/12/chartex" xmlns:cx7="http://schemas.microsoft.com/office/drawing/2016/5/13/chartex" xmlns:cx8="http://schemas.microsoft.com/office/drawing/2016/5/14/chartex" xmlns:mc="http://schemas.openxmlformats.org/markup-compatibility/2006" xmlns:aink="http://schemas.microsoft.com/office/drawing/2016/ink" xmlns:am3d="http://schemas.microsoft.com/office/drawing/2017/model3d" xmlns:o="urn:schemas-microsoft-com:office:office" xmlns:oel="http://schemas.microsoft.com/office/2019/extlst" xmlns:r="http://schemas.openxmlformats.org/officeDocument/2006/relationships" xmlns:m="http://schemas.openxmlformats.org/officeDocument/2006/math" xmlns:v="urn:schemas-microsoft-com:vml" xmlns:wp14="http://schemas.microsoft.com/office/word/2010/wordprocessingDrawing" xmlns:wp="http://schemas.openxmlformats.org/drawingml/2006/wordprocessingDrawing" xmlns:w10="urn:schemas-microsoft-com:office:word" xmlns:w="http://schemas.openxmlformats.org/wordprocessingml/2006/main" xmlns:w14="http://schemas.microsoft.com/office/word/2010/wordml" xmlns:w15="http://schemas.microsoft.com/office/word/2012/wordml" xmlns:w16cex="http://schemas.microsoft.com/office/word/2018/wordml/cex" xmlns:w16cid="http://schemas.microsoft.com/office/word/2016/wordml/cid" xmlns:w16="http://schemas.microsoft.com/office/word/2018/wordml" xmlns:w16sdtdh="http://schemas.microsoft.com/office/word/2020/wordml/sdtdatahash" xmlns:w16se="http://schemas.microsoft.com/office/word/2015/wordml/symex" xmlns:wpg="http://schemas.microsoft.com/office/word/2010/wordprocessingGroup" xmlns:wpi="http://schemas.microsoft.com/office/word/2010/wordprocessingInk" xmlns:wne="http://schemas.microsoft.com/office/word/2006/wordml" xmlns:wps="http://schemas.microsoft.com/office/word/2010/wordprocessingShape" mc:Ignorable="w14 w15 w16se w16cid w16 w16cex w16sdtdh wp14">
+<w:endnotes xmlns:wpc="http://schemas.microsoft.com/office/word/2010/wordprocessingCanvas" xmlns:cx="http://schemas.microsoft.com/office/drawing/2014/chartex" xmlns:mc="http://schemas.openxmlformats.org/markup-compatibility/2006" xmlns:o="urn:schemas-microsoft-com:office:office" xmlns:r="http://schemas.openxmlformats.org/officeDocument/2006/relationships" xmlns:m="http://schemas.openxmlformats.org/officeDocument/2006/math" xmlns:v="urn:schemas-microsoft-com:vml" xmlns:wp14="http://schemas.microsoft.com/office/word/2010/wordprocessingDrawing" xmlns:wp="http://schemas.openxmlformats.org/drawingml/2006/wordprocessingDrawing" xmlns:w10="urn:schemas-microsoft-com:office:word" xmlns:w="http://schemas.openxmlformats.org/wordprocessingml/2006/main" xmlns:w14="http://schemas.microsoft.com/office/word/2010/wordml" xmlns:w15="http://schemas.microsoft.com/office/word/2012/wordml" xmlns:w16se="http://schemas.microsoft.com/office/word/2015/wordml/symex" xmlns:wpg="http://schemas.microsoft.com/office/word/2010/wordprocessingGroup" xmlns:wpi="http://schemas.microsoft.com/office/word/2010/wordprocessingInk" xmlns:wne="http://schemas.microsoft.com/office/word/2006/wordml" xmlns:wps="http://schemas.microsoft.com/office/word/2010/wordprocessingShape" mc:Ignorable="w14 w15 w16se wp14">
   <w:endnote w:type="separator" w:id="-1">
     <w:p>
       <w:r>
@@ -3174,7 +3100,7 @@
 </file>
 
 <file path=word/footnotes.xml><?xml version="1.0" encoding="utf-8"?>
-<w:footnotes xmlns:wpc="http://schemas.microsoft.com/office/word/2010/wordprocessingCanvas" xmlns:cx="http://schemas.microsoft.com/office/drawing/2014/chartex" xmlns:cx1="http://schemas.microsoft.com/office/drawing/2015/9/8/chartex" xmlns:cx2="http://schemas.microsoft.com/office/drawing/2015/10/21/chartex" xmlns:cx3="http://schemas.microsoft.com/office/drawing/2016/5/9/chartex" xmlns:cx4="http://schemas.microsoft.com/office/drawing/2016/5/10/chartex" xmlns:cx5="http://schemas.microsoft.com/office/drawing/2016/5/11/chartex" xmlns:cx6="http://schemas.microsoft.com/office/drawing/2016/5/12/chartex" xmlns:cx7="http://schemas.microsoft.com/office/drawing/2016/5/13/chartex" xmlns:cx8="http://schemas.microsoft.com/office/drawing/2016/5/14/chartex" xmlns:mc="http://schemas.openxmlformats.org/markup-compatibility/2006" xmlns:aink="http://schemas.microsoft.com/office/drawing/2016/ink" xmlns:am3d="http://schemas.microsoft.com/office/drawing/2017/model3d" xmlns:o="urn:schemas-microsoft-com:office:office" xmlns:oel="http://schemas.microsoft.com/office/2019/extlst" xmlns:r="http://schemas.openxmlformats.org/officeDocument/2006/relationships" xmlns:m="http://schemas.openxmlformats.org/officeDocument/2006/math" xmlns:v="urn:schemas-microsoft-com:vml" xmlns:wp14="http://schemas.microsoft.com/office/word/2010/wordprocessingDrawing" xmlns:wp="http://schemas.openxmlformats.org/drawingml/2006/wordprocessingDrawing" xmlns:w10="urn:schemas-microsoft-com:office:word" xmlns:w="http://schemas.openxmlformats.org/wordprocessingml/2006/main" xmlns:w14="http://schemas.microsoft.com/office/word/2010/wordml" xmlns:w15="http://schemas.microsoft.com/office/word/2012/wordml" xmlns:w16cex="http://schemas.microsoft.com/office/word/2018/wordml/cex" xmlns:w16cid="http://schemas.microsoft.com/office/word/2016/wordml/cid" xmlns:w16="http://schemas.microsoft.com/office/word/2018/wordml" xmlns:w16sdtdh="http://schemas.microsoft.com/office/word/2020/wordml/sdtdatahash" xmlns:w16se="http://schemas.microsoft.com/office/word/2015/wordml/symex" xmlns:wpg="http://schemas.microsoft.com/office/word/2010/wordprocessingGroup" xmlns:wpi="http://schemas.microsoft.com/office/word/2010/wordprocessingInk" xmlns:wne="http://schemas.microsoft.com/office/word/2006/wordml" xmlns:wps="http://schemas.microsoft.com/office/word/2010/wordprocessingShape" mc:Ignorable="w14 w15 w16se w16cid w16 w16cex w16sdtdh wp14">
+<w:footnotes xmlns:wpc="http://schemas.microsoft.com/office/word/2010/wordprocessingCanvas" xmlns:cx="http://schemas.microsoft.com/office/drawing/2014/chartex" xmlns:mc="http://schemas.openxmlformats.org/markup-compatibility/2006" xmlns:o="urn:schemas-microsoft-com:office:office" xmlns:r="http://schemas.openxmlformats.org/officeDocument/2006/relationships" xmlns:m="http://schemas.openxmlformats.org/officeDocument/2006/math" xmlns:v="urn:schemas-microsoft-com:vml" xmlns:wp14="http://schemas.microsoft.com/office/word/2010/wordprocessingDrawing" xmlns:wp="http://schemas.openxmlformats.org/drawingml/2006/wordprocessingDrawing" xmlns:w10="urn:schemas-microsoft-com:office:word" xmlns:w="http://schemas.openxmlformats.org/wordprocessingml/2006/main" xmlns:w14="http://schemas.microsoft.com/office/word/2010/wordml" xmlns:w15="http://schemas.microsoft.com/office/word/2012/wordml" xmlns:w16se="http://schemas.microsoft.com/office/word/2015/wordml/symex" xmlns:wpg="http://schemas.microsoft.com/office/word/2010/wordprocessingGroup" xmlns:wpi="http://schemas.microsoft.com/office/word/2010/wordprocessingInk" xmlns:wne="http://schemas.microsoft.com/office/word/2006/wordml" xmlns:wps="http://schemas.microsoft.com/office/word/2010/wordprocessingShape" mc:Ignorable="w14 w15 w16se wp14">
   <w:footnote w:type="separator" w:id="-1">
     <w:p>
       <w:r>
@@ -3193,7 +3119,7 @@
 </file>
 
 <file path=word/numbering.xml><?xml version="1.0" encoding="utf-8"?>
-<w:numbering xmlns:wpc="http://schemas.microsoft.com/office/word/2010/wordprocessingCanvas" xmlns:cx="http://schemas.microsoft.com/office/drawing/2014/chartex" xmlns:cx1="http://schemas.microsoft.com/office/drawing/2015/9/8/chartex" xmlns:cx2="http://schemas.microsoft.com/office/drawing/2015/10/21/chartex" xmlns:cx3="http://schemas.microsoft.com/office/drawing/2016/5/9/chartex" xmlns:cx4="http://schemas.microsoft.com/office/drawing/2016/5/10/chartex" xmlns:cx5="http://schemas.microsoft.com/office/drawing/2016/5/11/chartex" xmlns:cx6="http://schemas.microsoft.com/office/drawing/2016/5/12/chartex" xmlns:cx7="http://schemas.microsoft.com/office/drawing/2016/5/13/chartex" xmlns:cx8="http://schemas.microsoft.com/office/drawing/2016/5/14/chartex" xmlns:mc="http://schemas.openxmlformats.org/markup-compatibility/2006" xmlns:aink="http://schemas.microsoft.com/office/drawing/2016/ink" xmlns:am3d="http://schemas.microsoft.com/office/drawing/2017/model3d" xmlns:o="urn:schemas-microsoft-com:office:office" xmlns:oel="http://schemas.microsoft.com/office/2019/extlst" xmlns:r="http://schemas.openxmlformats.org/officeDocument/2006/relationships" xmlns:m="http://schemas.openxmlformats.org/officeDocument/2006/math" xmlns:v="urn:schemas-microsoft-com:vml" xmlns:wp14="http://schemas.microsoft.com/office/word/2010/wordprocessingDrawing" xmlns:wp="http://schemas.openxmlformats.org/drawingml/2006/wordprocessingDrawing" xmlns:w10="urn:schemas-microsoft-com:office:word" xmlns:w="http://schemas.openxmlformats.org/wordprocessingml/2006/main" xmlns:w14="http://schemas.microsoft.com/office/word/2010/wordml" xmlns:w15="http://schemas.microsoft.com/office/word/2012/wordml" xmlns:w16cex="http://schemas.microsoft.com/office/word/2018/wordml/cex" xmlns:w16cid="http://schemas.microsoft.com/office/word/2016/wordml/cid" xmlns:w16="http://schemas.microsoft.com/office/word/2018/wordml" xmlns:w16sdtdh="http://schemas.microsoft.com/office/word/2020/wordml/sdtdatahash" xmlns:w16se="http://schemas.microsoft.com/office/word/2015/wordml/symex" xmlns:wpg="http://schemas.microsoft.com/office/word/2010/wordprocessingGroup" xmlns:wpi="http://schemas.microsoft.com/office/word/2010/wordprocessingInk" xmlns:wne="http://schemas.microsoft.com/office/word/2006/wordml" xmlns:wps="http://schemas.microsoft.com/office/word/2010/wordprocessingShape" mc:Ignorable="w14 w15 w16se w16cid w16 w16cex w16sdtdh wp14">
+<w:numbering xmlns:wpc="http://schemas.microsoft.com/office/word/2010/wordprocessingCanvas" xmlns:cx="http://schemas.microsoft.com/office/drawing/2014/chartex" xmlns:mc="http://schemas.openxmlformats.org/markup-compatibility/2006" xmlns:o="urn:schemas-microsoft-com:office:office" xmlns:r="http://schemas.openxmlformats.org/officeDocument/2006/relationships" xmlns:m="http://schemas.openxmlformats.org/officeDocument/2006/math" xmlns:v="urn:schemas-microsoft-com:vml" xmlns:wp14="http://schemas.microsoft.com/office/word/2010/wordprocessingDrawing" xmlns:wp="http://schemas.openxmlformats.org/drawingml/2006/wordprocessingDrawing" xmlns:w10="urn:schemas-microsoft-com:office:word" xmlns:w="http://schemas.openxmlformats.org/wordprocessingml/2006/main" xmlns:w14="http://schemas.microsoft.com/office/word/2010/wordml" xmlns:w15="http://schemas.microsoft.com/office/word/2012/wordml" xmlns:w16se="http://schemas.microsoft.com/office/word/2015/wordml/symex" xmlns:wpg="http://schemas.microsoft.com/office/word/2010/wordprocessingGroup" xmlns:wpi="http://schemas.microsoft.com/office/word/2010/wordprocessingInk" xmlns:wne="http://schemas.microsoft.com/office/word/2006/wordml" xmlns:wps="http://schemas.microsoft.com/office/word/2010/wordprocessingShape" mc:Ignorable="w14 w15 w16se wp14">
   <w:abstractNum w:abstractNumId="0" w15:restartNumberingAfterBreak="0">
     <w:nsid w:val="1A4E622E"/>
     <w:multiLevelType w:val="hybridMultilevel"/>
@@ -3791,125 +3717,125 @@
       </w:pPr>
     </w:lvl>
   </w:abstractNum>
-  <w:num w:numId="1" w16cid:durableId="561210320">
+  <w:num w:numId="1">
     <w:abstractNumId w:val="0"/>
   </w:num>
-  <w:num w:numId="2" w16cid:durableId="2145736319">
+  <w:num w:numId="2">
     <w:abstractNumId w:val="1"/>
   </w:num>
-  <w:num w:numId="3" w16cid:durableId="1032221381">
+  <w:num w:numId="3">
     <w:abstractNumId w:val="3"/>
   </w:num>
-  <w:num w:numId="4" w16cid:durableId="464737854">
+  <w:num w:numId="4">
     <w:abstractNumId w:val="3"/>
   </w:num>
-  <w:num w:numId="5" w16cid:durableId="2034066132">
+  <w:num w:numId="5">
     <w:abstractNumId w:val="3"/>
   </w:num>
-  <w:num w:numId="6" w16cid:durableId="2132553573">
+  <w:num w:numId="6">
     <w:abstractNumId w:val="3"/>
   </w:num>
-  <w:num w:numId="7" w16cid:durableId="39016981">
+  <w:num w:numId="7">
     <w:abstractNumId w:val="0"/>
   </w:num>
-  <w:num w:numId="8" w16cid:durableId="2077849554">
+  <w:num w:numId="8">
     <w:abstractNumId w:val="1"/>
   </w:num>
-  <w:num w:numId="9" w16cid:durableId="88277581">
+  <w:num w:numId="9">
     <w:abstractNumId w:val="3"/>
   </w:num>
-  <w:num w:numId="10" w16cid:durableId="487746886">
+  <w:num w:numId="10">
     <w:abstractNumId w:val="3"/>
   </w:num>
-  <w:num w:numId="11" w16cid:durableId="229534647">
+  <w:num w:numId="11">
     <w:abstractNumId w:val="3"/>
   </w:num>
-  <w:num w:numId="12" w16cid:durableId="793016645">
+  <w:num w:numId="12">
     <w:abstractNumId w:val="3"/>
   </w:num>
-  <w:num w:numId="13" w16cid:durableId="83112944">
+  <w:num w:numId="13">
     <w:abstractNumId w:val="3"/>
   </w:num>
-  <w:num w:numId="14" w16cid:durableId="1446192011">
+  <w:num w:numId="14">
     <w:abstractNumId w:val="3"/>
   </w:num>
-  <w:num w:numId="15" w16cid:durableId="157574936">
+  <w:num w:numId="15">
     <w:abstractNumId w:val="3"/>
   </w:num>
-  <w:num w:numId="16" w16cid:durableId="1660498784">
+  <w:num w:numId="16">
     <w:abstractNumId w:val="3"/>
   </w:num>
-  <w:num w:numId="17" w16cid:durableId="1003623970">
+  <w:num w:numId="17">
     <w:abstractNumId w:val="3"/>
   </w:num>
-  <w:num w:numId="18" w16cid:durableId="260265519">
+  <w:num w:numId="18">
     <w:abstractNumId w:val="3"/>
   </w:num>
-  <w:num w:numId="19" w16cid:durableId="1814055633">
+  <w:num w:numId="19">
     <w:abstractNumId w:val="0"/>
   </w:num>
-  <w:num w:numId="20" w16cid:durableId="1336767304">
+  <w:num w:numId="20">
     <w:abstractNumId w:val="0"/>
   </w:num>
-  <w:num w:numId="21" w16cid:durableId="689721489">
+  <w:num w:numId="21">
     <w:abstractNumId w:val="1"/>
   </w:num>
-  <w:num w:numId="22" w16cid:durableId="2134474689">
+  <w:num w:numId="22">
     <w:abstractNumId w:val="0"/>
   </w:num>
-  <w:num w:numId="23" w16cid:durableId="1527795992">
+  <w:num w:numId="23">
     <w:abstractNumId w:val="0"/>
   </w:num>
-  <w:num w:numId="24" w16cid:durableId="1409112493">
+  <w:num w:numId="24">
     <w:abstractNumId w:val="3"/>
   </w:num>
-  <w:num w:numId="25" w16cid:durableId="936864773">
+  <w:num w:numId="25">
     <w:abstractNumId w:val="4"/>
   </w:num>
-  <w:num w:numId="26" w16cid:durableId="2110619161">
+  <w:num w:numId="26">
     <w:abstractNumId w:val="3"/>
   </w:num>
-  <w:num w:numId="27" w16cid:durableId="945700453">
+  <w:num w:numId="27">
     <w:abstractNumId w:val="3"/>
   </w:num>
-  <w:num w:numId="28" w16cid:durableId="711929942">
+  <w:num w:numId="28">
     <w:abstractNumId w:val="3"/>
   </w:num>
-  <w:num w:numId="29" w16cid:durableId="740636385">
+  <w:num w:numId="29">
     <w:abstractNumId w:val="3"/>
   </w:num>
-  <w:num w:numId="30" w16cid:durableId="1615743796">
+  <w:num w:numId="30">
     <w:abstractNumId w:val="4"/>
   </w:num>
-  <w:num w:numId="31" w16cid:durableId="1422724936">
+  <w:num w:numId="31">
     <w:abstractNumId w:val="3"/>
   </w:num>
-  <w:num w:numId="32" w16cid:durableId="818963113">
+  <w:num w:numId="32">
     <w:abstractNumId w:val="3"/>
   </w:num>
-  <w:num w:numId="33" w16cid:durableId="181675863">
+  <w:num w:numId="33">
     <w:abstractNumId w:val="3"/>
   </w:num>
-  <w:num w:numId="34" w16cid:durableId="636885548">
+  <w:num w:numId="34">
     <w:abstractNumId w:val="3"/>
   </w:num>
-  <w:num w:numId="35" w16cid:durableId="506676140">
+  <w:num w:numId="35">
     <w:abstractNumId w:val="3"/>
   </w:num>
-  <w:num w:numId="36" w16cid:durableId="1251500778">
+  <w:num w:numId="36">
     <w:abstractNumId w:val="3"/>
   </w:num>
-  <w:num w:numId="37" w16cid:durableId="825584865">
+  <w:num w:numId="37">
     <w:abstractNumId w:val="3"/>
   </w:num>
-  <w:num w:numId="38" w16cid:durableId="195889790">
+  <w:num w:numId="38">
     <w:abstractNumId w:val="2"/>
   </w:num>
 </w:numbering>
 </file>
 
 <file path=word/styles.xml><?xml version="1.0" encoding="utf-8"?>
-<w:styles xmlns:mc="http://schemas.openxmlformats.org/markup-compatibility/2006" xmlns:r="http://schemas.openxmlformats.org/officeDocument/2006/relationships" xmlns:w="http://schemas.openxmlformats.org/wordprocessingml/2006/main" xmlns:w14="http://schemas.microsoft.com/office/word/2010/wordml" xmlns:w15="http://schemas.microsoft.com/office/word/2012/wordml" xmlns:w16cex="http://schemas.microsoft.com/office/word/2018/wordml/cex" xmlns:w16cid="http://schemas.microsoft.com/office/word/2016/wordml/cid" xmlns:w16="http://schemas.microsoft.com/office/word/2018/wordml" xmlns:w16sdtdh="http://schemas.microsoft.com/office/word/2020/wordml/sdtdatahash" xmlns:w16se="http://schemas.microsoft.com/office/word/2015/wordml/symex" mc:Ignorable="w14 w15 w16se w16cid w16 w16cex w16sdtdh">
+<w:styles xmlns:mc="http://schemas.openxmlformats.org/markup-compatibility/2006" xmlns:r="http://schemas.openxmlformats.org/officeDocument/2006/relationships" xmlns:w="http://schemas.openxmlformats.org/wordprocessingml/2006/main" xmlns:w14="http://schemas.microsoft.com/office/word/2010/wordml" xmlns:w15="http://schemas.microsoft.com/office/word/2012/wordml" xmlns:w16se="http://schemas.microsoft.com/office/word/2015/wordml/symex" mc:Ignorable="w14 w15 w16se">
   <w:docDefaults>
     <w:rPrDefault>
       <w:rPr>
@@ -3919,7 +3845,7 @@
     </w:rPrDefault>
     <w:pPrDefault/>
   </w:docDefaults>
-  <w:latentStyles w:defLockedState="0" w:defUIPriority="0" w:defSemiHidden="0" w:defUnhideWhenUsed="0" w:defQFormat="0" w:count="376">
+  <w:latentStyles w:defLockedState="0" w:defUIPriority="0" w:defSemiHidden="0" w:defUnhideWhenUsed="0" w:defQFormat="0" w:count="371">
     <w:lsdException w:name="Normal" w:qFormat="1"/>
     <w:lsdException w:name="heading 1" w:qFormat="1"/>
     <w:lsdException w:name="heading 2" w:qFormat="1"/>
@@ -4284,11 +4210,6 @@
     <w:lsdException w:name="List Table 5 Dark Accent 6" w:uiPriority="50"/>
     <w:lsdException w:name="List Table 6 Colorful Accent 6" w:uiPriority="51"/>
     <w:lsdException w:name="List Table 7 Colorful Accent 6" w:uiPriority="52"/>
-    <w:lsdException w:name="Mention" w:semiHidden="1" w:uiPriority="99" w:unhideWhenUsed="1"/>
-    <w:lsdException w:name="Smart Hyperlink" w:semiHidden="1" w:uiPriority="99" w:unhideWhenUsed="1"/>
-    <w:lsdException w:name="Hashtag" w:semiHidden="1" w:uiPriority="99" w:unhideWhenUsed="1"/>
-    <w:lsdException w:name="Unresolved Mention" w:semiHidden="1" w:uiPriority="99" w:unhideWhenUsed="1"/>
-    <w:lsdException w:name="Smart Link" w:semiHidden="1" w:uiPriority="99" w:unhideWhenUsed="1"/>
   </w:latentStyles>
   <w:style w:type="paragraph" w:default="1" w:styleId="Normal">
     <w:name w:val="Normal"/>

</xml_diff>